<commit_message>
modified:   SchoolHomework/Homework6_experiment3/Test1.c 	modified:   SchoolHomework/Homework6_experiment3/Test2_2.c 	modified:   SchoolHomework/Homework6_experiment3/Test3.c 	new file:   SchoolHomework/Homework6_experiment3/Test4.c 	new file:   SchoolHomework/Homework6_experiment3/Test5.c 	new file:   SchoolHomework/Homework6_experiment3/Test6.c 	modified:   SchoolHomework/Homework6_experiment3/Test7.c 	new file:   SchoolHomework/Homework6_experiment3/build/Debug/Test4.o 	new file:   SchoolHomework/Homework6_experiment3/build/Debug/Test5.o 	new file:   SchoolHomework/Homework6_experiment3/build/Debug/Test6.o 	modified:   SchoolHomework/Homework6_experiment3/build/Debug/outDebug.exe 	modified:   "SchoolHomework/Homework6_experiment3/\343\200\220C\345\256\236\351\252\214\346\212\245\345\221\2123\343\200\221\345\274\240\345\256\266\346\207\277202508324342.docx"
</commit_message>
<xml_diff>
--- a/SchoolHomework/Homework6_experiment3/【C实验报告3】张家懿202508324342.docx
+++ b/SchoolHomework/Homework6_experiment3/【C实验报告3】张家懿202508324342.docx
@@ -600,7 +600,25 @@
           <w:szCs w:val="28"/>
           <w:u w:val="single"/>
         </w:rPr>
-        <w:t xml:space="preserve">                           </w:t>
+        <w:t xml:space="preserve">    </w:t>
+      </w:r>
+      <w:r>
+        <w:rPr>
+          <w:rFonts w:ascii="Consolas" w:eastAsia="楷体_GB2312" w:hAnsi="Consolas" w:hint="eastAsia"/>
+          <w:sz w:val="28"/>
+          <w:szCs w:val="28"/>
+          <w:u w:val="single"/>
+        </w:rPr>
+        <w:t>三</w:t>
+      </w:r>
+      <w:r>
+        <w:rPr>
+          <w:rFonts w:ascii="Consolas" w:eastAsia="楷体_GB2312" w:hAnsi="Consolas"/>
+          <w:sz w:val="28"/>
+          <w:szCs w:val="28"/>
+          <w:u w:val="single"/>
+        </w:rPr>
+        <w:t xml:space="preserve">                     </w:t>
       </w:r>
     </w:p>
     <w:p>
@@ -640,7 +658,25 @@
           <w:szCs w:val="28"/>
           <w:u w:val="single"/>
         </w:rPr>
-        <w:t xml:space="preserve">                           </w:t>
+        <w:t xml:space="preserve"> </w:t>
+      </w:r>
+      <w:r>
+        <w:rPr>
+          <w:rFonts w:ascii="Consolas" w:eastAsia="楷体_GB2312" w:hAnsi="Consolas" w:hint="eastAsia"/>
+          <w:sz w:val="28"/>
+          <w:szCs w:val="28"/>
+          <w:u w:val="single"/>
+        </w:rPr>
+        <w:t>数组的使用</w:t>
+      </w:r>
+      <w:r>
+        <w:rPr>
+          <w:rFonts w:ascii="Consolas" w:eastAsia="楷体_GB2312" w:hAnsi="Consolas"/>
+          <w:sz w:val="28"/>
+          <w:szCs w:val="28"/>
+          <w:u w:val="single"/>
+        </w:rPr>
+        <w:t xml:space="preserve">                 </w:t>
       </w:r>
     </w:p>
     <w:p>
@@ -983,73 +1019,115 @@
       </w:r>
       <w:r>
         <w:rPr>
+          <w:rFonts w:ascii="Consolas" w:hAnsi="Consolas" w:hint="eastAsia"/>
+          <w:sz w:val="24"/>
+          <w:u w:val="single"/>
+        </w:rPr>
+        <w:t>计算机科学与技术</w:t>
+      </w:r>
+      <w:r>
+        <w:rPr>
           <w:rFonts w:ascii="Consolas" w:hAnsi="Consolas"/>
           <w:sz w:val="24"/>
+        </w:rPr>
+        <w:t xml:space="preserve"> </w:t>
+      </w:r>
+      <w:r>
+        <w:rPr>
+          <w:rFonts w:ascii="Consolas" w:hAnsi="Consolas" w:cs="宋体"/>
+          <w:b/>
+          <w:bCs/>
+          <w:kern w:val="0"/>
+          <w:sz w:val="24"/>
+        </w:rPr>
+        <w:t xml:space="preserve">  </w:t>
+      </w:r>
+      <w:r>
+        <w:rPr>
+          <w:rFonts w:ascii="Consolas" w:hAnsi="Consolas" w:cs="宋体"/>
+          <w:b/>
+          <w:bCs/>
+          <w:sz w:val="24"/>
+          <w:lang w:val="zh-CN"/>
+        </w:rPr>
+        <w:t>班</w:t>
+      </w:r>
+      <w:r>
+        <w:rPr>
+          <w:rFonts w:ascii="Consolas" w:hAnsi="Consolas" w:cs="宋体"/>
+          <w:b/>
+          <w:bCs/>
+          <w:sz w:val="24"/>
+          <w:lang w:val="zh-CN"/>
+        </w:rPr>
+        <w:t xml:space="preserve"> </w:t>
+      </w:r>
+      <w:r>
+        <w:rPr>
+          <w:rFonts w:ascii="Consolas" w:hAnsi="Consolas" w:cs="宋体"/>
+          <w:b/>
+          <w:bCs/>
+          <w:sz w:val="24"/>
+          <w:lang w:val="zh-CN"/>
+        </w:rPr>
+        <w:t>级</w:t>
+      </w:r>
+      <w:r>
+        <w:rPr>
+          <w:rFonts w:ascii="Consolas" w:hAnsi="Consolas"/>
+          <w:sz w:val="24"/>
+        </w:rPr>
+        <w:t xml:space="preserve"> </w:t>
+      </w:r>
+      <w:r>
+        <w:rPr>
+          <w:rFonts w:ascii="Consolas" w:hAnsi="Consolas"/>
+          <w:sz w:val="24"/>
           <w:u w:val="single"/>
         </w:rPr>
-        <w:t xml:space="preserve">                </w:t>
-      </w:r>
+        <w:t xml:space="preserve"> </w:t>
+      </w:r>
+      <w:r>
+        <w:rPr>
+          <w:rFonts w:ascii="Consolas" w:hAnsi="Consolas" w:hint="eastAsia"/>
+          <w:sz w:val="24"/>
+          <w:u w:val="single"/>
+        </w:rPr>
+        <w:t>25</w:t>
+      </w:r>
+      <w:proofErr w:type="gramStart"/>
+      <w:r>
+        <w:rPr>
+          <w:rFonts w:ascii="Consolas" w:hAnsi="Consolas" w:hint="eastAsia"/>
+          <w:sz w:val="24"/>
+          <w:u w:val="single"/>
+        </w:rPr>
+        <w:t>计科</w:t>
+      </w:r>
+      <w:r>
+        <w:rPr>
+          <w:rFonts w:ascii="Consolas" w:hAnsi="Consolas" w:hint="eastAsia"/>
+          <w:sz w:val="24"/>
+          <w:u w:val="single"/>
+        </w:rPr>
+        <w:t>3</w:t>
+      </w:r>
+      <w:r>
+        <w:rPr>
+          <w:rFonts w:ascii="Consolas" w:hAnsi="Consolas" w:hint="eastAsia"/>
+          <w:sz w:val="24"/>
+          <w:u w:val="single"/>
+        </w:rPr>
+        <w:t>班</w:t>
+      </w:r>
+      <w:proofErr w:type="gramEnd"/>
       <w:r>
         <w:rPr>
           <w:rFonts w:ascii="Consolas" w:hAnsi="Consolas"/>
           <w:sz w:val="24"/>
-        </w:rPr>
-        <w:t xml:space="preserve"> </w:t>
-      </w:r>
-      <w:r>
-        <w:rPr>
-          <w:rFonts w:ascii="Consolas" w:hAnsi="Consolas" w:cs="宋体"/>
-          <w:b/>
-          <w:bCs/>
-          <w:kern w:val="0"/>
-          <w:sz w:val="24"/>
+          <w:u w:val="single"/>
         </w:rPr>
         <w:t xml:space="preserve">  </w:t>
-      </w:r>
-      <w:r>
-        <w:rPr>
-          <w:rFonts w:ascii="Consolas" w:hAnsi="Consolas" w:cs="宋体"/>
-          <w:b/>
-          <w:bCs/>
-          <w:sz w:val="24"/>
-          <w:lang w:val="zh-CN"/>
-        </w:rPr>
-        <w:t>班</w:t>
-      </w:r>
-      <w:r>
-        <w:rPr>
-          <w:rFonts w:ascii="Consolas" w:hAnsi="Consolas" w:cs="宋体"/>
-          <w:b/>
-          <w:bCs/>
-          <w:sz w:val="24"/>
-          <w:lang w:val="zh-CN"/>
-        </w:rPr>
-        <w:t xml:space="preserve"> </w:t>
-      </w:r>
-      <w:r>
-        <w:rPr>
-          <w:rFonts w:ascii="Consolas" w:hAnsi="Consolas" w:cs="宋体"/>
-          <w:b/>
-          <w:bCs/>
-          <w:sz w:val="24"/>
-          <w:lang w:val="zh-CN"/>
-        </w:rPr>
-        <w:t>级</w:t>
-      </w:r>
-      <w:r>
-        <w:rPr>
-          <w:rFonts w:ascii="Consolas" w:hAnsi="Consolas"/>
-          <w:sz w:val="24"/>
-        </w:rPr>
-        <w:t xml:space="preserve"> </w:t>
-      </w:r>
-      <w:r>
-        <w:rPr>
-          <w:rFonts w:ascii="Consolas" w:hAnsi="Consolas"/>
-          <w:sz w:val="24"/>
-          <w:u w:val="single"/>
-        </w:rPr>
-        <w:t xml:space="preserve">          </w:t>
       </w:r>
     </w:p>
     <w:p>
@@ -1117,18 +1195,34 @@
           <w:sz w:val="24"/>
           <w:u w:val="single"/>
         </w:rPr>
-        <w:t xml:space="preserve">                 </w:t>
+        <w:t xml:space="preserve"> </w:t>
+      </w:r>
+      <w:r>
+        <w:rPr>
+          <w:rFonts w:ascii="Consolas" w:hAnsi="Consolas" w:hint="eastAsia"/>
+          <w:sz w:val="24"/>
+          <w:u w:val="single"/>
+        </w:rPr>
+        <w:t xml:space="preserve">202508324342  </w:t>
       </w:r>
       <w:r>
         <w:rPr>
           <w:rFonts w:ascii="Consolas" w:hAnsi="Consolas"/>
           <w:sz w:val="24"/>
+          <w:u w:val="single"/>
         </w:rPr>
         <w:t xml:space="preserve"> </w:t>
       </w:r>
       <w:r>
         <w:rPr>
           <w:rFonts w:ascii="Consolas" w:hAnsi="Consolas"/>
+          <w:sz w:val="24"/>
+        </w:rPr>
+        <w:t xml:space="preserve"> </w:t>
+      </w:r>
+      <w:r>
+        <w:rPr>
+          <w:rFonts w:ascii="Consolas" w:hAnsi="Consolas"/>
           <w:b/>
           <w:bCs/>
           <w:sz w:val="24"/>
@@ -1187,11 +1281,19 @@
       </w:r>
       <w:r>
         <w:rPr>
+          <w:rFonts w:ascii="Consolas" w:hAnsi="Consolas" w:hint="eastAsia"/>
+          <w:sz w:val="24"/>
+          <w:u w:val="single"/>
+        </w:rPr>
+        <w:t>张家懿</w:t>
+      </w:r>
+      <w:r>
+        <w:rPr>
           <w:rFonts w:ascii="Consolas" w:hAnsi="Consolas"/>
           <w:sz w:val="24"/>
           <w:u w:val="single"/>
         </w:rPr>
-        <w:t xml:space="preserve">             </w:t>
+        <w:t xml:space="preserve">       </w:t>
       </w:r>
     </w:p>
     <w:p>
@@ -1253,7 +1355,25 @@
           <w:bCs/>
           <w:sz w:val="24"/>
         </w:rPr>
-        <w:t xml:space="preserve">    </w:t>
+        <w:t xml:space="preserve">  </w:t>
+      </w:r>
+      <w:r>
+        <w:rPr>
+          <w:rFonts w:ascii="Consolas" w:hAnsi="Consolas" w:hint="eastAsia"/>
+          <w:b/>
+          <w:bCs/>
+          <w:sz w:val="24"/>
+        </w:rPr>
+        <w:t>11</w:t>
+      </w:r>
+      <w:r>
+        <w:rPr>
+          <w:rFonts w:ascii="Consolas" w:hAnsi="Consolas"/>
+          <w:b/>
+          <w:bCs/>
+          <w:sz w:val="24"/>
+        </w:rPr>
+        <w:t xml:space="preserve">  </w:t>
       </w:r>
       <w:r>
         <w:rPr>
@@ -1271,7 +1391,25 @@
           <w:bCs/>
           <w:sz w:val="24"/>
         </w:rPr>
-        <w:t xml:space="preserve">    </w:t>
+        <w:t xml:space="preserve">  </w:t>
+      </w:r>
+      <w:r>
+        <w:rPr>
+          <w:rFonts w:ascii="Consolas" w:hAnsi="Consolas" w:hint="eastAsia"/>
+          <w:b/>
+          <w:bCs/>
+          <w:sz w:val="24"/>
+        </w:rPr>
+        <w:t>21</w:t>
+      </w:r>
+      <w:r>
+        <w:rPr>
+          <w:rFonts w:ascii="Consolas" w:hAnsi="Consolas"/>
+          <w:b/>
+          <w:bCs/>
+          <w:sz w:val="24"/>
+        </w:rPr>
+        <w:t xml:space="preserve">  </w:t>
       </w:r>
       <w:r>
         <w:rPr>
@@ -1784,16 +1922,8 @@
               <w:rPr>
                 <w:rFonts w:ascii="Consolas" w:hAnsi="Consolas"/>
               </w:rPr>
-              <w:t>……</w:t>
-            </w:r>
-            <w:proofErr w:type="gramStart"/>
-            <w:r>
-              <w:rPr>
-                <w:rFonts w:ascii="Consolas" w:hAnsi="Consolas"/>
-              </w:rPr>
-              <w:t>………………………</w:t>
-            </w:r>
-            <w:proofErr w:type="gramEnd"/>
+              <w:t>……………………………</w:t>
+            </w:r>
           </w:p>
           <w:p>
             <w:pPr>
@@ -3195,6 +3325,7 @@
   <w:style w:type="character" w:default="1" w:styleId="a0">
     <w:name w:val="Default Paragraph Font"/>
     <w:uiPriority w:val="1"/>
+    <w:semiHidden/>
     <w:unhideWhenUsed/>
   </w:style>
   <w:style w:type="table" w:default="1" w:styleId="a1">

</xml_diff>